<commit_message>
VST 3: Midi CC (finally) added now Reaper supports kLegacyMIDICCOutEvent
</commit_message>
<xml_diff>
--- a/TVSTInstrument API.docx
+++ b/TVSTInstrument API.docx
@@ -1058,6 +1058,30 @@
           </w:p>
         </w:tc>
       </w:tr>
+      <w:tr>
+        <w:tc>
+          <w:tcPr>
+            <w:tcW w:w="5026" w:type="dxa"/>
+            <w:shd w:val="clear" w:color="auto" w:fill="auto"/>
+          </w:tcPr>
+          <w:p>
+            <w:r>
+              <w:t>procedure DoMidiEvent(byte0, byte1, byte2);</w:t>
+            </w:r>
+          </w:p>
+        </w:tc>
+        <w:tc>
+          <w:tcPr>
+            <w:tcW w:w="4550" w:type="dxa"/>
+            <w:shd w:val="clear" w:color="auto" w:fill="auto"/>
+          </w:tcPr>
+          <w:p>
+            <w:r>
+              <w:t>(VST3: NoteOn/Off, ControllerChange</w:t>
+            </w:r>
+          </w:p>
+        </w:tc>
+      </w:tr>
     </w:tbl>
     <w:p/>
     <w:p>
@@ -1106,8 +1130,6 @@
         </w:rPr>
         <w:t>T</w:t>
       </w:r>
-      <w:bookmarkStart w:id="0" w:name="_GoBack"/>
-      <w:bookmarkEnd w:id="0"/>
       <w:r>
         <w:rPr>
           <w:shd w:val="clear" w:color="auto" w:fill="FFC000"/>
@@ -1117,6 +1139,8 @@
       <w:r>
         <w:t xml:space="preserve">) </w:t>
       </w:r>
+      <w:bookmarkStart w:id="0" w:name="_GoBack"/>
+      <w:bookmarkEnd w:id="0"/>
     </w:p>
     <w:p>
       <w:pPr>

</xml_diff>